<commit_message>
Correções: protótipo, alinhamento e padronização de casos de uso sem "Fim do caso de uso" no cenário principal e casos de uso de consulta sem o pré requisito de cadastro da entidade.
</commit_message>
<xml_diff>
--- a/4.3 Caso de Uso - UC-03 Consultar usuário.docx
+++ b/4.3 Caso de Uso - UC-03 Consultar usuário.docx
@@ -399,32 +399,10 @@
                 <w:sz w:val="20"/>
                 <w:szCs w:val="20"/>
               </w:rPr>
-              <w:t xml:space="preserve">O sistema </w:t>
-            </w:r>
-            <w:r>
-              <w:rPr>
-                <w:rFonts w:ascii="Tahoma" w:hAnsi="Tahoma" w:cs="Tahoma"/>
-                <w:sz w:val="20"/>
-                <w:szCs w:val="20"/>
-              </w:rPr>
-              <w:t xml:space="preserve">deve </w:t>
-            </w:r>
-            <w:r>
-              <w:rPr>
-                <w:rFonts w:ascii="Tahoma" w:hAnsi="Tahoma" w:cs="Tahoma"/>
-                <w:sz w:val="20"/>
-                <w:szCs w:val="20"/>
-              </w:rPr>
-              <w:t xml:space="preserve">ter </w:t>
-            </w:r>
-            <w:r>
-              <w:rPr>
-                <w:rFonts w:ascii="Tahoma" w:hAnsi="Tahoma" w:cs="Tahoma"/>
-                <w:sz w:val="20"/>
-                <w:szCs w:val="20"/>
-              </w:rPr>
-              <w:t>um ou mais usuários cadastrados [Caso de uso 02]</w:t>
-            </w:r>
+              <w:t>Não se aplica.</w:t>
+            </w:r>
+            <w:bookmarkStart w:id="0" w:name="_GoBack"/>
+            <w:bookmarkEnd w:id="0"/>
           </w:p>
           <w:p>
             <w:pPr>
@@ -1026,8 +1004,6 @@
                 <w:u w:val="single"/>
               </w:rPr>
             </w:pPr>
-            <w:bookmarkStart w:id="0" w:name="_GoBack"/>
-            <w:bookmarkEnd w:id="0"/>
             <w:r>
               <w:rPr>
                 <w:rFonts w:ascii="Tahoma" w:hAnsi="Tahoma" w:cs="Tahoma"/>

</xml_diff>

<commit_message>
UC 3 e UC Todos - Exclusão do cenário alternativo 6.2
</commit_message>
<xml_diff>
--- a/4.3 Caso de Uso - UC-03 Consultar usuário.docx
+++ b/4.3 Caso de Uso - UC-03 Consultar usuário.docx
@@ -798,40 +798,10 @@
                 <w:sz w:val="20"/>
                 <w:szCs w:val="20"/>
               </w:rPr>
-              <w:t xml:space="preserve">[6.1] </w:t>
-            </w:r>
-            <w:r>
-              <w:rPr>
-                <w:rFonts w:ascii="Tahoma" w:hAnsi="Tahoma" w:cs="Tahoma"/>
-                <w:sz w:val="20"/>
-                <w:szCs w:val="20"/>
-              </w:rPr>
-              <w:t xml:space="preserve">e </w:t>
-            </w:r>
-            <w:r>
-              <w:rPr>
-                <w:rFonts w:ascii="Tahoma" w:hAnsi="Tahoma" w:cs="Tahoma"/>
-                <w:sz w:val="20"/>
-                <w:szCs w:val="20"/>
-              </w:rPr>
-              <w:t>[6</w:t>
-            </w:r>
-            <w:r>
-              <w:rPr>
-                <w:rFonts w:ascii="Tahoma" w:hAnsi="Tahoma" w:cs="Tahoma"/>
-                <w:sz w:val="20"/>
-                <w:szCs w:val="20"/>
-              </w:rPr>
-              <w:t>.2</w:t>
-            </w:r>
-            <w:r>
-              <w:rPr>
-                <w:rFonts w:ascii="Tahoma" w:hAnsi="Tahoma" w:cs="Tahoma"/>
-                <w:sz w:val="20"/>
-                <w:szCs w:val="20"/>
-              </w:rPr>
-              <w:t>]</w:t>
-            </w:r>
+              <w:t>[6.1]</w:t>
+            </w:r>
+            <w:bookmarkStart w:id="0" w:name="_GoBack"/>
+            <w:bookmarkEnd w:id="0"/>
           </w:p>
           <w:p>
             <w:pPr>
@@ -1308,194 +1278,6 @@
               <w:numPr>
                 <w:ilvl w:val="0"/>
                 <w:numId w:val="16"/>
-              </w:numPr>
-              <w:spacing w:after="0" w:line="240" w:lineRule="auto"/>
-              <w:jc w:val="both"/>
-              <w:rPr>
-                <w:rFonts w:ascii="Tahoma" w:hAnsi="Tahoma" w:cs="Tahoma"/>
-                <w:color w:val="000000" w:themeColor="text1"/>
-                <w:sz w:val="20"/>
-                <w:szCs w:val="20"/>
-              </w:rPr>
-            </w:pPr>
-            <w:r>
-              <w:rPr>
-                <w:rFonts w:ascii="Tahoma" w:hAnsi="Tahoma" w:cs="Tahoma"/>
-                <w:color w:val="000000" w:themeColor="text1"/>
-                <w:sz w:val="20"/>
-                <w:szCs w:val="20"/>
-              </w:rPr>
-              <w:t xml:space="preserve">Sistema volta para o passo </w:t>
-            </w:r>
-            <w:proofErr w:type="gramStart"/>
-            <w:r>
-              <w:rPr>
-                <w:rFonts w:ascii="Tahoma" w:hAnsi="Tahoma" w:cs="Tahoma"/>
-                <w:color w:val="000000" w:themeColor="text1"/>
-                <w:sz w:val="20"/>
-                <w:szCs w:val="20"/>
-              </w:rPr>
-              <w:t>2</w:t>
-            </w:r>
-            <w:proofErr w:type="gramEnd"/>
-            <w:r>
-              <w:rPr>
-                <w:rFonts w:ascii="Tahoma" w:hAnsi="Tahoma" w:cs="Tahoma"/>
-                <w:color w:val="000000" w:themeColor="text1"/>
-                <w:sz w:val="20"/>
-                <w:szCs w:val="20"/>
-              </w:rPr>
-              <w:t xml:space="preserve"> do cenário principal</w:t>
-            </w:r>
-            <w:r>
-              <w:rPr>
-                <w:rFonts w:ascii="Tahoma" w:hAnsi="Tahoma" w:cs="Tahoma"/>
-                <w:color w:val="000000" w:themeColor="text1"/>
-                <w:sz w:val="20"/>
-                <w:szCs w:val="20"/>
-              </w:rPr>
-              <w:t>.</w:t>
-            </w:r>
-          </w:p>
-          <w:p>
-            <w:pPr>
-              <w:spacing w:after="0" w:line="240" w:lineRule="auto"/>
-              <w:jc w:val="both"/>
-              <w:rPr>
-                <w:rFonts w:ascii="Tahoma" w:hAnsi="Tahoma" w:cs="Tahoma"/>
-                <w:color w:val="000000" w:themeColor="text1"/>
-                <w:sz w:val="20"/>
-                <w:szCs w:val="20"/>
-              </w:rPr>
-            </w:pPr>
-          </w:p>
-          <w:p>
-            <w:pPr>
-              <w:spacing w:after="0"/>
-              <w:rPr>
-                <w:rFonts w:ascii="Tahoma" w:hAnsi="Tahoma" w:cs="Tahoma"/>
-                <w:b/>
-                <w:color w:val="000000" w:themeColor="text1"/>
-                <w:sz w:val="20"/>
-                <w:szCs w:val="20"/>
-                <w:u w:val="single"/>
-              </w:rPr>
-            </w:pPr>
-            <w:r>
-              <w:rPr>
-                <w:rFonts w:ascii="Tahoma" w:hAnsi="Tahoma" w:cs="Tahoma"/>
-                <w:b/>
-                <w:color w:val="000000" w:themeColor="text1"/>
-                <w:sz w:val="20"/>
-                <w:szCs w:val="20"/>
-                <w:u w:val="single"/>
-              </w:rPr>
-              <w:t>6</w:t>
-            </w:r>
-            <w:r>
-              <w:rPr>
-                <w:rFonts w:ascii="Tahoma" w:hAnsi="Tahoma" w:cs="Tahoma"/>
-                <w:b/>
-                <w:color w:val="000000" w:themeColor="text1"/>
-                <w:sz w:val="20"/>
-                <w:szCs w:val="20"/>
-                <w:u w:val="single"/>
-              </w:rPr>
-              <w:t>.2</w:t>
-            </w:r>
-            <w:r>
-              <w:rPr>
-                <w:rFonts w:ascii="Tahoma" w:hAnsi="Tahoma" w:cs="Tahoma"/>
-                <w:b/>
-                <w:color w:val="000000" w:themeColor="text1"/>
-                <w:sz w:val="20"/>
-                <w:szCs w:val="20"/>
-                <w:u w:val="single"/>
-              </w:rPr>
-              <w:t xml:space="preserve">. </w:t>
-            </w:r>
-            <w:proofErr w:type="spellStart"/>
-            <w:r>
-              <w:rPr>
-                <w:rFonts w:ascii="Tahoma" w:hAnsi="Tahoma" w:cs="Tahoma"/>
-                <w:b/>
-                <w:color w:val="000000" w:themeColor="text1"/>
-                <w:sz w:val="20"/>
-                <w:szCs w:val="20"/>
-                <w:u w:val="single"/>
-              </w:rPr>
-              <w:t>Login</w:t>
-            </w:r>
-            <w:proofErr w:type="spellEnd"/>
-            <w:r>
-              <w:rPr>
-                <w:rFonts w:ascii="Tahoma" w:hAnsi="Tahoma" w:cs="Tahoma"/>
-                <w:b/>
-                <w:color w:val="000000" w:themeColor="text1"/>
-                <w:sz w:val="20"/>
-                <w:szCs w:val="20"/>
-                <w:u w:val="single"/>
-              </w:rPr>
-              <w:t xml:space="preserve"> do usuário inexistente no banco de dados.</w:t>
-            </w:r>
-          </w:p>
-          <w:p>
-            <w:pPr>
-              <w:numPr>
-                <w:ilvl w:val="0"/>
-                <w:numId w:val="19"/>
-              </w:numPr>
-              <w:spacing w:after="0" w:line="240" w:lineRule="auto"/>
-              <w:jc w:val="both"/>
-              <w:rPr>
-                <w:rFonts w:ascii="Tahoma" w:hAnsi="Tahoma" w:cs="Tahoma"/>
-                <w:color w:val="000000" w:themeColor="text1"/>
-                <w:sz w:val="20"/>
-                <w:szCs w:val="20"/>
-              </w:rPr>
-            </w:pPr>
-            <w:r>
-              <w:rPr>
-                <w:rFonts w:ascii="Tahoma" w:hAnsi="Tahoma" w:cs="Tahoma"/>
-                <w:color w:val="000000" w:themeColor="text1"/>
-                <w:sz w:val="20"/>
-                <w:szCs w:val="20"/>
-              </w:rPr>
-              <w:t xml:space="preserve">Sistema exibe mensagem informando </w:t>
-            </w:r>
-            <w:r>
-              <w:rPr>
-                <w:rFonts w:ascii="Tahoma" w:hAnsi="Tahoma" w:cs="Tahoma"/>
-                <w:color w:val="000000" w:themeColor="text1"/>
-                <w:sz w:val="20"/>
-                <w:szCs w:val="20"/>
-              </w:rPr>
-              <w:t xml:space="preserve">que o </w:t>
-            </w:r>
-            <w:r>
-              <w:rPr>
-                <w:rFonts w:ascii="Tahoma" w:hAnsi="Tahoma" w:cs="Tahoma"/>
-                <w:color w:val="000000" w:themeColor="text1"/>
-                <w:sz w:val="20"/>
-                <w:szCs w:val="20"/>
-              </w:rPr>
-              <w:t>login</w:t>
-            </w:r>
-            <w:r>
-              <w:rPr>
-                <w:rFonts w:ascii="Tahoma" w:hAnsi="Tahoma" w:cs="Tahoma"/>
-                <w:color w:val="000000" w:themeColor="text1"/>
-                <w:sz w:val="20"/>
-                <w:szCs w:val="20"/>
-              </w:rPr>
-              <w:t xml:space="preserve"> do usuário não existe no banco de dados.</w:t>
-            </w:r>
-          </w:p>
-          <w:p>
-            <w:pPr>
-              <w:numPr>
-                <w:ilvl w:val="0"/>
-                <w:numId w:val="19"/>
               </w:numPr>
               <w:spacing w:after="0" w:line="240" w:lineRule="auto"/>
               <w:jc w:val="both"/>
@@ -1966,7 +1748,6 @@
                 <w:b/>
                 <w:bCs/>
               </w:rPr>
-              <w:lastRenderedPageBreak/>
               <w:t>7 – REGRAS</w:t>
             </w:r>
             <w:r>
@@ -2033,8 +1814,6 @@
                 <w:szCs w:val="20"/>
               </w:rPr>
             </w:pPr>
-            <w:bookmarkStart w:id="0" w:name="_GoBack"/>
-            <w:bookmarkEnd w:id="0"/>
             <w:r>
               <w:rPr>
                 <w:rFonts w:ascii="Tahoma" w:hAnsi="Tahoma" w:cs="Tahoma"/>
@@ -2119,6 +1898,7 @@
                 <w:b/>
                 <w:bCs/>
               </w:rPr>
+              <w:lastRenderedPageBreak/>
               <w:t xml:space="preserve">8 </w:t>
             </w:r>
             <w:r>

</xml_diff>